<commit_message>
Plan van Aanpak Change
</commit_message>
<xml_diff>
--- a/Kt1/WP1.2/Plan van Aanpak.docx
+++ b/Kt1/WP1.2/Plan van Aanpak.docx
@@ -34,8 +34,8 @@
       </w:r>
     </w:p>
     <w:p>
-      <w:bookmarkStart w:id="0" w:name="_Toc432066918"/>
-      <w:bookmarkStart w:id="1" w:name="_Toc432066896"/>
+      <w:bookmarkStart w:id="0" w:name="_Toc432066896"/>
+      <w:bookmarkStart w:id="1" w:name="_Toc432066918"/>
     </w:p>
     <w:p/>
     <w:p/>
@@ -87,7 +87,7 @@
         </w:rPr>
       </w:pPr>
       <w:bookmarkStart w:id="2" w:name="_Toc444167581"/>
-      <w:bookmarkStart w:id="3" w:name="_Toc448233374"/>
+      <w:bookmarkStart w:id="3" w:name="_Toc448390085"/>
       <w:r>
         <w:rPr>
           <w:rFonts w:asciiTheme="minorHAnsi" w:hAnsiTheme="minorHAnsi"/>
@@ -187,19 +187,11 @@
                 <w:rFonts w:cs="Consolas"/>
               </w:rPr>
             </w:pPr>
-            <w:proofErr w:type="spellStart"/>
-            <w:r>
-              <w:rPr>
-                <w:rFonts w:cs="Consolas"/>
-              </w:rPr>
-              <w:t>GGz</w:t>
-            </w:r>
-            <w:proofErr w:type="spellEnd"/>
-            <w:r>
-              <w:rPr>
-                <w:rFonts w:cs="Consolas"/>
-              </w:rPr>
-              <w:t xml:space="preserve"> Windows Phone Applicatie</w:t>
+            <w:r>
+              <w:rPr>
+                <w:rFonts w:cs="Consolas"/>
+              </w:rPr>
+              <w:t>GGz Windows Phone Applicatie</w:t>
             </w:r>
           </w:p>
         </w:tc>
@@ -406,19 +398,11 @@
                 <w:rFonts w:cs="Consolas"/>
               </w:rPr>
             </w:pPr>
-            <w:proofErr w:type="spellStart"/>
-            <w:r>
-              <w:rPr>
-                <w:rFonts w:cs="Consolas"/>
-              </w:rPr>
-              <w:t>GGz</w:t>
-            </w:r>
-            <w:proofErr w:type="spellEnd"/>
-            <w:r>
-              <w:rPr>
-                <w:rFonts w:cs="Consolas"/>
-              </w:rPr>
-              <w:t xml:space="preserve"> </w:t>
+            <w:r>
+              <w:rPr>
+                <w:rFonts w:cs="Consolas"/>
+              </w:rPr>
+              <w:t xml:space="preserve">GGz </w:t>
             </w:r>
             <w:proofErr w:type="spellStart"/>
             <w:r>
@@ -1269,7 +1253,7 @@
             </w:rPr>
             <w:fldChar w:fldCharType="separate"/>
           </w:r>
-          <w:hyperlink w:anchor="_Toc448233374" w:history="1">
+          <w:hyperlink w:anchor="_Toc448390085" w:history="1">
             <w:r>
               <w:rPr>
                 <w:rStyle w:val="Hyperlink"/>
@@ -1297,7 +1281,7 @@
                 <w:noProof/>
                 <w:webHidden/>
               </w:rPr>
-              <w:instrText xml:space="preserve"> PAGEREF _Toc448233374 \h </w:instrText>
+              <w:instrText xml:space="preserve"> PAGEREF _Toc448390085 \h </w:instrText>
             </w:r>
             <w:r>
               <w:rPr>
@@ -1340,7 +1324,7 @@
               <w:lang w:eastAsia="nl-NL"/>
             </w:rPr>
           </w:pPr>
-          <w:hyperlink w:anchor="_Toc448233375" w:history="1">
+          <w:hyperlink w:anchor="_Toc448390086" w:history="1">
             <w:r>
               <w:rPr>
                 <w:rStyle w:val="Hyperlink"/>
@@ -1368,7 +1352,7 @@
                 <w:noProof/>
                 <w:webHidden/>
               </w:rPr>
-              <w:instrText xml:space="preserve"> PAGEREF _Toc448233375 \h </w:instrText>
+              <w:instrText xml:space="preserve"> PAGEREF _Toc448390086 \h </w:instrText>
             </w:r>
             <w:r>
               <w:rPr>
@@ -1411,7 +1395,7 @@
               <w:lang w:eastAsia="nl-NL"/>
             </w:rPr>
           </w:pPr>
-          <w:hyperlink w:anchor="_Toc448233376" w:history="1">
+          <w:hyperlink w:anchor="_Toc448390087" w:history="1">
             <w:r>
               <w:rPr>
                 <w:rStyle w:val="Hyperlink"/>
@@ -1438,7 +1422,7 @@
                 <w:noProof/>
                 <w:webHidden/>
               </w:rPr>
-              <w:instrText xml:space="preserve"> PAGEREF _Toc448233376 \h </w:instrText>
+              <w:instrText xml:space="preserve"> PAGEREF _Toc448390087 \h </w:instrText>
             </w:r>
             <w:r>
               <w:rPr>
@@ -1481,7 +1465,7 @@
               <w:lang w:eastAsia="nl-NL"/>
             </w:rPr>
           </w:pPr>
-          <w:hyperlink w:anchor="_Toc448233377" w:history="1">
+          <w:hyperlink w:anchor="_Toc448390088" w:history="1">
             <w:r>
               <w:rPr>
                 <w:rStyle w:val="Hyperlink"/>
@@ -1509,7 +1493,7 @@
                 <w:noProof/>
                 <w:webHidden/>
               </w:rPr>
-              <w:instrText xml:space="preserve"> PAGEREF _Toc448233377 \h </w:instrText>
+              <w:instrText xml:space="preserve"> PAGEREF _Toc448390088 \h </w:instrText>
             </w:r>
             <w:r>
               <w:rPr>
@@ -1552,7 +1536,7 @@
               <w:lang w:eastAsia="nl-NL"/>
             </w:rPr>
           </w:pPr>
-          <w:hyperlink w:anchor="_Toc448233378" w:history="1">
+          <w:hyperlink w:anchor="_Toc448390089" w:history="1">
             <w:r>
               <w:rPr>
                 <w:rStyle w:val="Hyperlink"/>
@@ -1580,7 +1564,7 @@
                 <w:noProof/>
                 <w:webHidden/>
               </w:rPr>
-              <w:instrText xml:space="preserve"> PAGEREF _Toc448233378 \h </w:instrText>
+              <w:instrText xml:space="preserve"> PAGEREF _Toc448390089 \h </w:instrText>
             </w:r>
             <w:r>
               <w:rPr>
@@ -1623,7 +1607,7 @@
               <w:lang w:eastAsia="nl-NL"/>
             </w:rPr>
           </w:pPr>
-          <w:hyperlink w:anchor="_Toc448233379" w:history="1">
+          <w:hyperlink w:anchor="_Toc448390090" w:history="1">
             <w:r>
               <w:rPr>
                 <w:rStyle w:val="Hyperlink"/>
@@ -1651,7 +1635,7 @@
                 <w:noProof/>
                 <w:webHidden/>
               </w:rPr>
-              <w:instrText xml:space="preserve"> PAGEREF _Toc448233379 \h </w:instrText>
+              <w:instrText xml:space="preserve"> PAGEREF _Toc448390090 \h </w:instrText>
             </w:r>
             <w:r>
               <w:rPr>
@@ -1694,7 +1678,7 @@
               <w:lang w:eastAsia="nl-NL"/>
             </w:rPr>
           </w:pPr>
-          <w:hyperlink w:anchor="_Toc448233380" w:history="1">
+          <w:hyperlink w:anchor="_Toc448390091" w:history="1">
             <w:r>
               <w:rPr>
                 <w:rStyle w:val="Hyperlink"/>
@@ -1722,7 +1706,7 @@
                 <w:noProof/>
                 <w:webHidden/>
               </w:rPr>
-              <w:instrText xml:space="preserve"> PAGEREF _Toc448233380 \h </w:instrText>
+              <w:instrText xml:space="preserve"> PAGEREF _Toc448390091 \h </w:instrText>
             </w:r>
             <w:r>
               <w:rPr>
@@ -1765,7 +1749,7 @@
               <w:lang w:eastAsia="nl-NL"/>
             </w:rPr>
           </w:pPr>
-          <w:hyperlink w:anchor="_Toc448233381" w:history="1">
+          <w:hyperlink w:anchor="_Toc448390092" w:history="1">
             <w:r>
               <w:rPr>
                 <w:rStyle w:val="Hyperlink"/>
@@ -1792,7 +1776,7 @@
                 <w:noProof/>
                 <w:webHidden/>
               </w:rPr>
-              <w:instrText xml:space="preserve"> PAGEREF _Toc448233381 \h </w:instrText>
+              <w:instrText xml:space="preserve"> PAGEREF _Toc448390092 \h </w:instrText>
             </w:r>
             <w:r>
               <w:rPr>
@@ -1835,7 +1819,7 @@
               <w:lang w:eastAsia="nl-NL"/>
             </w:rPr>
           </w:pPr>
-          <w:hyperlink w:anchor="_Toc448233382" w:history="1">
+          <w:hyperlink w:anchor="_Toc448390093" w:history="1">
             <w:r>
               <w:rPr>
                 <w:rStyle w:val="Hyperlink"/>
@@ -1863,7 +1847,7 @@
                 <w:noProof/>
                 <w:webHidden/>
               </w:rPr>
-              <w:instrText xml:space="preserve"> PAGEREF _Toc448233382 \h </w:instrText>
+              <w:instrText xml:space="preserve"> PAGEREF _Toc448390093 \h </w:instrText>
             </w:r>
             <w:r>
               <w:rPr>
@@ -1906,7 +1890,7 @@
               <w:lang w:eastAsia="nl-NL"/>
             </w:rPr>
           </w:pPr>
-          <w:hyperlink w:anchor="_Toc448233383" w:history="1">
+          <w:hyperlink w:anchor="_Toc448390094" w:history="1">
             <w:r>
               <w:rPr>
                 <w:rStyle w:val="Hyperlink"/>
@@ -1933,7 +1917,7 @@
                 <w:noProof/>
                 <w:webHidden/>
               </w:rPr>
-              <w:instrText xml:space="preserve"> PAGEREF _Toc448233383 \h </w:instrText>
+              <w:instrText xml:space="preserve"> PAGEREF _Toc448390094 \h </w:instrText>
             </w:r>
             <w:r>
               <w:rPr>
@@ -1976,7 +1960,7 @@
               <w:lang w:eastAsia="nl-NL"/>
             </w:rPr>
           </w:pPr>
-          <w:hyperlink w:anchor="_Toc448233384" w:history="1">
+          <w:hyperlink w:anchor="_Toc448390095" w:history="1">
             <w:r>
               <w:rPr>
                 <w:rStyle w:val="Hyperlink"/>
@@ -2003,7 +1987,7 @@
                 <w:noProof/>
                 <w:webHidden/>
               </w:rPr>
-              <w:instrText xml:space="preserve"> PAGEREF _Toc448233384 \h </w:instrText>
+              <w:instrText xml:space="preserve"> PAGEREF _Toc448390095 \h </w:instrText>
             </w:r>
             <w:r>
               <w:rPr>
@@ -2076,7 +2060,7 @@
           <w:rFonts w:asciiTheme="minorHAnsi" w:hAnsiTheme="minorHAnsi" w:cs="Arial"/>
         </w:rPr>
       </w:pPr>
-      <w:bookmarkStart w:id="5" w:name="_Toc448233375"/>
+      <w:bookmarkStart w:id="5" w:name="_Toc448390086"/>
       <w:r>
         <w:rPr>
           <w:rFonts w:asciiTheme="minorHAnsi" w:hAnsiTheme="minorHAnsi" w:cs="Arial"/>
@@ -2105,7 +2089,6 @@
         </w:rPr>
         <w:br/>
       </w:r>
-      <w:proofErr w:type="spellStart"/>
       <w:r>
         <w:rPr>
           <w:rFonts w:cs="Arial"/>
@@ -2113,17 +2096,7 @@
           <w:szCs w:val="24"/>
           <w:shd w:val="clear" w:color="auto" w:fill="FFFFFF"/>
         </w:rPr>
-        <w:t>GGz</w:t>
-      </w:r>
-      <w:proofErr w:type="spellEnd"/>
-      <w:r>
-        <w:rPr>
-          <w:rFonts w:cs="Arial"/>
-          <w:sz w:val="24"/>
-          <w:szCs w:val="24"/>
-          <w:shd w:val="clear" w:color="auto" w:fill="FFFFFF"/>
-        </w:rPr>
-        <w:t xml:space="preserve"> Breburg biedt de best passende specialistische behandeling en ondersteuning</w:t>
+        <w:t>GGz Breburg biedt de best passende specialistische behandeling en ondersteuning</w:t>
       </w:r>
       <w:r>
         <w:rPr>
@@ -2196,28 +2169,24 @@
         </w:rPr>
         <w:t xml:space="preserve">daarom voorgesteld dat het geautomatiseerd moet worden, doormiddel van een </w:t>
       </w:r>
-      <w:proofErr w:type="spellStart"/>
-      <w:r>
-        <w:rPr>
-          <w:rFonts w:cs="Arial"/>
-        </w:rPr>
-        <w:t>windows</w:t>
-      </w:r>
-      <w:proofErr w:type="spellEnd"/>
+      <w:r>
+        <w:rPr>
+          <w:rFonts w:cs="Arial"/>
+        </w:rPr>
+        <w:t>Windows</w:t>
+      </w:r>
       <w:r>
         <w:rPr>
           <w:rFonts w:cs="Arial"/>
         </w:rPr>
         <w:t xml:space="preserve"> </w:t>
       </w:r>
-      <w:proofErr w:type="spellStart"/>
-      <w:r>
-        <w:rPr>
-          <w:rFonts w:cs="Arial"/>
-        </w:rPr>
-        <w:t>phone</w:t>
-      </w:r>
-      <w:proofErr w:type="spellEnd"/>
+      <w:r>
+        <w:rPr>
+          <w:rFonts w:cs="Arial"/>
+        </w:rPr>
+        <w:t>Phone</w:t>
+      </w:r>
       <w:r>
         <w:rPr>
           <w:rFonts w:cs="Arial"/>
@@ -2239,7 +2208,7 @@
           <w:rFonts w:asciiTheme="minorHAnsi" w:hAnsiTheme="minorHAnsi"/>
         </w:rPr>
       </w:pPr>
-      <w:bookmarkStart w:id="6" w:name="_Toc448233376"/>
+      <w:bookmarkStart w:id="6" w:name="_Toc448390087"/>
       <w:r>
         <w:rPr>
           <w:rFonts w:asciiTheme="minorHAnsi" w:hAnsiTheme="minorHAnsi"/>
@@ -2546,7 +2515,7 @@
           <w:rFonts w:asciiTheme="minorHAnsi" w:hAnsiTheme="minorHAnsi" w:cs="Arial"/>
         </w:rPr>
       </w:pPr>
-      <w:bookmarkStart w:id="7" w:name="_Toc448233377"/>
+      <w:bookmarkStart w:id="7" w:name="_Toc448390088"/>
       <w:r>
         <w:rPr>
           <w:rFonts w:asciiTheme="minorHAnsi" w:hAnsiTheme="minorHAnsi" w:cs="Arial"/>
@@ -2597,42 +2566,149 @@
         <w:rPr>
           <w:rFonts w:cs="Arial"/>
         </w:rPr>
-        <w:t xml:space="preserve"> beginnen aan het project heb ik een plan van aanpak nodig.</w:t>
+        <w:t xml:space="preserve"> </w:t>
+      </w:r>
+      <w:r>
+        <w:rPr>
+          <w:rFonts w:cs="Arial"/>
+        </w:rPr>
+        <w:t xml:space="preserve">beginnen aan het project hebben wij </w:t>
+      </w:r>
+      <w:r>
+        <w:rPr>
+          <w:rFonts w:cs="Arial"/>
+        </w:rPr>
+        <w:t>een plan van aanpak nodig.</w:t>
       </w:r>
       <w:r>
         <w:rPr>
           <w:rFonts w:cs="Arial"/>
         </w:rPr>
         <w:br/>
-        <w:t>De plan van aanpak kan pas gemaakt worden als er een interview met de klant is gehouden.</w:t>
+        <w:t>De plan van aanpak kan pas gemaakt wor</w:t>
+      </w:r>
+      <w:r>
+        <w:rPr>
+          <w:rFonts w:cs="Arial"/>
+        </w:rPr>
+        <w:t xml:space="preserve">den als er een interview met de klant </w:t>
+      </w:r>
+      <w:r>
+        <w:rPr>
+          <w:rFonts w:cs="Arial"/>
+        </w:rPr>
+        <w:t>is gehouden.</w:t>
       </w:r>
       <w:r>
         <w:rPr>
           <w:rFonts w:cs="Arial"/>
         </w:rPr>
         <w:br/>
-        <w:t>Het interview zal mij genoeg informatie moeten geven om het plan van aanpak te kunnen vullen en een idee te krijgen over hoe en wat er in de applicatie moet verwerkt worden.</w:t>
+        <w:t xml:space="preserve">Het interview zal </w:t>
+      </w:r>
+      <w:r>
+        <w:rPr>
+          <w:rFonts w:cs="Arial"/>
+        </w:rPr>
+        <w:t>ons</w:t>
+      </w:r>
+      <w:r>
+        <w:rPr>
+          <w:rFonts w:cs="Arial"/>
+        </w:rPr>
+        <w:t xml:space="preserve"> genoeg informatie moeten geven om het plan van aanpak te kunnen vullen en een idee te krijgen over hoe en wat er in de applicatie </w:t>
+      </w:r>
+      <w:r>
+        <w:rPr>
+          <w:rFonts w:cs="Arial"/>
+        </w:rPr>
+        <w:t xml:space="preserve">verwerkt </w:t>
+      </w:r>
+      <w:r>
+        <w:rPr>
+          <w:rFonts w:cs="Arial"/>
+        </w:rPr>
+        <w:t>moet worden.</w:t>
       </w:r>
       <w:r>
         <w:rPr>
           <w:rFonts w:cs="Arial"/>
         </w:rPr>
         <w:br/>
-        <w:t>Na het interview zullen er ook prototypes van het scherm gemaakt moeten worden.</w:t>
+        <w:t>Na het interview zullen er ook prototypes</w:t>
+      </w:r>
+      <w:r>
+        <w:rPr>
+          <w:rFonts w:cs="Arial"/>
+        </w:rPr>
+        <w:t xml:space="preserve"> (schetsen)</w:t>
+      </w:r>
+      <w:r>
+        <w:rPr>
+          <w:rFonts w:cs="Arial"/>
+        </w:rPr>
+        <w:t xml:space="preserve"> van het scherm gemaakt moeten worden.</w:t>
       </w:r>
       <w:r>
         <w:rPr>
           <w:rFonts w:cs="Arial"/>
         </w:rPr>
         <w:br/>
-        <w:t>Ik maak deze alvast voor het interview zodat ik dit alvast kan terugkoppelen aan de klant voor een goedkeuring, verbetering/toevoeging aan het prototype.</w:t>
+      </w:r>
+      <w:r>
+        <w:rPr>
+          <w:rFonts w:cs="Arial"/>
+        </w:rPr>
+        <w:t>wij</w:t>
+      </w:r>
+      <w:r>
+        <w:rPr>
+          <w:rFonts w:cs="Arial"/>
+        </w:rPr>
+        <w:t xml:space="preserve"> </w:t>
+      </w:r>
+      <w:r>
+        <w:rPr>
+          <w:rFonts w:cs="Arial"/>
+        </w:rPr>
+        <w:t>maken</w:t>
+      </w:r>
+      <w:r>
+        <w:rPr>
+          <w:rFonts w:cs="Arial"/>
+        </w:rPr>
+        <w:t xml:space="preserve"> deze alvast voor het interview zodat </w:t>
+      </w:r>
+      <w:r>
+        <w:rPr>
+          <w:rFonts w:cs="Arial"/>
+        </w:rPr>
+        <w:t>wij</w:t>
+      </w:r>
+      <w:r>
+        <w:rPr>
+          <w:rFonts w:cs="Arial"/>
+        </w:rPr>
+        <w:t xml:space="preserve"> dit alvast kan terugkoppelen aan de klant voor een goedkeuring, verbetering/toevoeging aan het protot</w:t>
+      </w:r>
+      <w:r>
+        <w:rPr>
+          <w:rFonts w:cs="Arial"/>
+        </w:rPr>
+        <w:t>ype.</w:t>
       </w:r>
       <w:r>
         <w:rPr>
           <w:rFonts w:cs="Arial"/>
         </w:rPr>
         <w:br/>
-        <w:t>Met het plan van aanpak kan ik richting de applicatie werken.</w:t>
+        <w:t>Met het plan van aanpak kunnen wij</w:t>
+      </w:r>
+      <w:r>
+        <w:rPr>
+          <w:rFonts w:cs="Arial"/>
+        </w:rPr>
+        <w:t xml:space="preserve"> richting de applicatie werken.</w:t>
       </w:r>
       <w:r>
         <w:rPr>
@@ -2641,14 +2717,12 @@
         <w:br/>
         <w:t xml:space="preserve">Wanneer de applicatie volledig af is zal het getest gaan worden </w:t>
       </w:r>
-      <w:proofErr w:type="spellStart"/>
-      <w:r>
-        <w:rPr>
-          <w:rFonts w:cs="Arial"/>
-        </w:rPr>
-        <w:t>d.m.v</w:t>
-      </w:r>
-      <w:proofErr w:type="spellEnd"/>
+      <w:r>
+        <w:rPr>
+          <w:rFonts w:cs="Arial"/>
+        </w:rPr>
+        <w:t>d.m.v.</w:t>
+      </w:r>
       <w:r>
         <w:rPr>
           <w:rFonts w:cs="Arial"/>
@@ -2690,7 +2764,7 @@
           <w:rFonts w:asciiTheme="minorHAnsi" w:hAnsiTheme="minorHAnsi" w:cs="Arial"/>
         </w:rPr>
       </w:pPr>
-      <w:bookmarkStart w:id="8" w:name="_Toc448233378"/>
+      <w:bookmarkStart w:id="8" w:name="_Toc448390089"/>
       <w:r>
         <w:rPr>
           <w:rFonts w:asciiTheme="minorHAnsi" w:hAnsiTheme="minorHAnsi" w:cs="Arial"/>
@@ -2710,55 +2784,41 @@
       <w:pPr>
         <w:rPr>
           <w:rFonts w:cs="Arial"/>
-          <w:sz w:val="24"/>
-          <w:szCs w:val="24"/>
-        </w:rPr>
-      </w:pPr>
-      <w:r>
-        <w:rPr>
-          <w:rFonts w:cs="Arial"/>
-          <w:sz w:val="24"/>
-          <w:szCs w:val="24"/>
+        </w:rPr>
+      </w:pPr>
+      <w:r>
+        <w:rPr>
+          <w:rFonts w:cs="Arial"/>
         </w:rPr>
         <w:t xml:space="preserve">Begin datum: </w:t>
       </w:r>
       <w:r>
         <w:rPr>
           <w:rFonts w:cs="Arial"/>
-          <w:sz w:val="24"/>
-          <w:szCs w:val="24"/>
         </w:rPr>
         <w:t xml:space="preserve"> </w:t>
       </w:r>
       <w:r>
         <w:rPr>
           <w:rFonts w:cs="Consolas"/>
-          <w:sz w:val="24"/>
-          <w:szCs w:val="24"/>
         </w:rPr>
         <w:t>11/04/2016</w:t>
       </w:r>
       <w:r>
         <w:rPr>
           <w:rFonts w:cs="Arial"/>
-          <w:sz w:val="24"/>
-          <w:szCs w:val="24"/>
         </w:rPr>
         <w:br/>
       </w:r>
       <w:r>
         <w:rPr>
           <w:rFonts w:cs="Arial"/>
-          <w:sz w:val="24"/>
-          <w:szCs w:val="24"/>
         </w:rPr>
         <w:t xml:space="preserve">Eind datum: </w:t>
       </w:r>
       <w:r>
         <w:rPr>
           <w:rFonts w:cs="Consolas"/>
-          <w:sz w:val="24"/>
-          <w:szCs w:val="24"/>
         </w:rPr>
         <w:t>22/06/2016</w:t>
       </w:r>
@@ -2767,76 +2827,160 @@
       <w:pPr>
         <w:rPr>
           <w:rFonts w:cs="Arial"/>
-          <w:sz w:val="24"/>
-          <w:szCs w:val="24"/>
-        </w:rPr>
-      </w:pPr>
-      <w:r>
-        <w:rPr>
-          <w:rFonts w:cs="Arial"/>
-          <w:sz w:val="24"/>
-          <w:szCs w:val="24"/>
-        </w:rPr>
-        <w:t xml:space="preserve">Te laat starten: Als ik te laat start kan het zijn dat ik in tijdnood kom. </w:t>
-      </w:r>
-      <w:r>
-        <w:rPr>
-          <w:rFonts w:cs="Arial"/>
-          <w:sz w:val="24"/>
-          <w:szCs w:val="24"/>
+        </w:rPr>
+      </w:pPr>
+      <w:r>
+        <w:rPr>
+          <w:rFonts w:cs="Arial"/>
+        </w:rPr>
+        <w:t>Te laat starten: Als wij</w:t>
+      </w:r>
+      <w:r>
+        <w:rPr>
+          <w:rFonts w:cs="Arial"/>
+        </w:rPr>
+        <w:t xml:space="preserve"> te laat start</w:t>
+      </w:r>
+      <w:r>
+        <w:rPr>
+          <w:rFonts w:cs="Arial"/>
+        </w:rPr>
+        <w:t>en kan het zijn dat wij</w:t>
+      </w:r>
+      <w:r>
+        <w:rPr>
+          <w:rFonts w:cs="Arial"/>
+        </w:rPr>
+        <w:t xml:space="preserve"> in tijdnood kom</w:t>
+      </w:r>
+      <w:r>
+        <w:rPr>
+          <w:rFonts w:cs="Arial"/>
+        </w:rPr>
+        <w:t>en</w:t>
+      </w:r>
+      <w:r>
+        <w:rPr>
+          <w:rFonts w:cs="Arial"/>
+        </w:rPr>
+        <w:t xml:space="preserve">. </w:t>
+      </w:r>
+      <w:r>
+        <w:rPr>
+          <w:rFonts w:cs="Arial"/>
         </w:rPr>
         <w:br/>
-        <w:t xml:space="preserve">Bepaalde acties kunnen pas worden ondernomen als andere zijn afgerond. </w:t>
-      </w:r>
-      <w:r>
-        <w:rPr>
-          <w:rFonts w:cs="Arial"/>
-          <w:sz w:val="24"/>
-          <w:szCs w:val="24"/>
+        <w:t>Bepaalde acties kunnen pas worden ondernomen als and</w:t>
+      </w:r>
+      <w:r>
+        <w:rPr>
+          <w:rFonts w:cs="Arial"/>
+        </w:rPr>
+        <w:t xml:space="preserve">ere zijn afgerond. </w:t>
+      </w:r>
+      <w:r>
+        <w:rPr>
+          <w:rFonts w:cs="Arial"/>
         </w:rPr>
         <w:br/>
-        <w:t>Hierdoor kan ik tijd te kort komen voor bepaalde onderdelen waardoor ik het project niet op tijd af kan krijgen.</w:t>
-      </w:r>
-    </w:p>
-    <w:p>
-      <w:pPr>
-        <w:rPr>
-          <w:rFonts w:cs="Arial"/>
-          <w:sz w:val="24"/>
-          <w:szCs w:val="24"/>
-        </w:rPr>
-      </w:pPr>
-      <w:r>
-        <w:rPr>
-          <w:rFonts w:cs="Arial"/>
-          <w:sz w:val="24"/>
-          <w:szCs w:val="24"/>
-        </w:rPr>
-        <w:t xml:space="preserve">Te laat eindigen: Als ik te laat eindig heb ik me niet aan de gemaakte afspraken gehouden waardoor de klant ontevreden kan zijn met mijn dienst. </w:t>
-      </w:r>
-      <w:r>
-        <w:rPr>
-          <w:rFonts w:cs="Arial"/>
-          <w:sz w:val="24"/>
-          <w:szCs w:val="24"/>
+        <w:t>Hierdoor kunnen wij</w:t>
+      </w:r>
+      <w:r>
+        <w:rPr>
+          <w:rFonts w:cs="Arial"/>
+        </w:rPr>
+        <w:t xml:space="preserve"> tijd te kort komen voor bepa</w:t>
+      </w:r>
+      <w:r>
+        <w:rPr>
+          <w:rFonts w:cs="Arial"/>
+        </w:rPr>
+        <w:t>alde onderdelen waardoor wij het project niet op tijd af</w:t>
+      </w:r>
+      <w:r>
+        <w:rPr>
+          <w:rFonts w:cs="Arial"/>
+        </w:rPr>
+        <w:t xml:space="preserve"> krijgen.</w:t>
+      </w:r>
+    </w:p>
+    <w:p>
+      <w:pPr>
+        <w:rPr>
+          <w:rFonts w:cs="Arial"/>
+        </w:rPr>
+      </w:pPr>
+      <w:r>
+        <w:rPr>
+          <w:rFonts w:cs="Arial"/>
+        </w:rPr>
+        <w:t xml:space="preserve">Te laat eindigen: Als </w:t>
+      </w:r>
+      <w:r>
+        <w:rPr>
+          <w:rFonts w:cs="Arial"/>
+        </w:rPr>
+        <w:t>wij</w:t>
+      </w:r>
+      <w:r>
+        <w:rPr>
+          <w:rFonts w:cs="Arial"/>
+        </w:rPr>
+        <w:t xml:space="preserve"> te laat eindig</w:t>
+      </w:r>
+      <w:r>
+        <w:rPr>
+          <w:rFonts w:cs="Arial"/>
+        </w:rPr>
+        <w:t>en</w:t>
+      </w:r>
+      <w:r>
+        <w:rPr>
+          <w:rFonts w:cs="Arial"/>
+        </w:rPr>
+        <w:t xml:space="preserve"> heb</w:t>
+      </w:r>
+      <w:r>
+        <w:rPr>
+          <w:rFonts w:cs="Arial"/>
+        </w:rPr>
+        <w:t xml:space="preserve">ben wij ons </w:t>
+      </w:r>
+      <w:r>
+        <w:rPr>
+          <w:rFonts w:cs="Arial"/>
+        </w:rPr>
+        <w:t xml:space="preserve">niet aan de gemaakte afspraken gehouden waardoor de klant ontevreden kan zijn met mijn dienst. </w:t>
+      </w:r>
+      <w:r>
+        <w:rPr>
+          <w:rFonts w:cs="Arial"/>
         </w:rPr>
         <w:br/>
-        <w:t>Hier kan winst door mis worden gelopen.</w:t>
-      </w:r>
-    </w:p>
-    <w:p>
-      <w:pPr>
-        <w:rPr>
-          <w:rFonts w:cs="Arial"/>
-          <w:sz w:val="24"/>
-          <w:szCs w:val="24"/>
-        </w:rPr>
-      </w:pPr>
-      <w:r>
-        <w:rPr>
-          <w:rFonts w:cs="Arial"/>
-          <w:sz w:val="24"/>
-          <w:szCs w:val="24"/>
+        <w:t>Hier kan winst</w:t>
+      </w:r>
+      <w:r>
+        <w:rPr>
+          <w:rFonts w:cs="Arial"/>
+        </w:rPr>
+        <w:t xml:space="preserve"> of vertrouwen</w:t>
+      </w:r>
+      <w:r>
+        <w:rPr>
+          <w:rFonts w:cs="Arial"/>
+        </w:rPr>
+        <w:t xml:space="preserve"> door mis worden gelopen.</w:t>
+      </w:r>
+    </w:p>
+    <w:p>
+      <w:pPr>
+        <w:rPr>
+          <w:rFonts w:cs="Arial"/>
+        </w:rPr>
+      </w:pPr>
+      <w:r>
+        <w:rPr>
+          <w:rFonts w:cs="Arial"/>
         </w:rPr>
         <w:t>Randvoorwaarden:</w:t>
       </w:r>
@@ -2850,15 +2994,11 @@
         </w:numPr>
         <w:rPr>
           <w:rFonts w:cs="Arial"/>
-          <w:sz w:val="24"/>
-          <w:szCs w:val="24"/>
-        </w:rPr>
-      </w:pPr>
-      <w:r>
-        <w:rPr>
-          <w:rFonts w:cs="Arial"/>
-          <w:sz w:val="24"/>
-          <w:szCs w:val="24"/>
+        </w:rPr>
+      </w:pPr>
+      <w:r>
+        <w:rPr>
+          <w:rFonts w:cs="Arial"/>
         </w:rPr>
         <w:t xml:space="preserve">Elke les op tijd aanwezig zijn(Max 10 minuten vertraging) Mocht dit niet lukken vanwege ziek zijn dit laten weten </w:t>
       </w:r>
@@ -2866,8 +3006,6 @@
       <w:r>
         <w:rPr>
           <w:rFonts w:cs="Arial"/>
-          <w:sz w:val="24"/>
-          <w:szCs w:val="24"/>
         </w:rPr>
         <w:t>d.m.v</w:t>
       </w:r>
@@ -2875,8 +3013,6 @@
       <w:r>
         <w:rPr>
           <w:rFonts w:cs="Arial"/>
-          <w:sz w:val="24"/>
-          <w:szCs w:val="24"/>
         </w:rPr>
         <w:t xml:space="preserve"> </w:t>
       </w:r>
@@ -2884,8 +3020,6 @@
       <w:r>
         <w:rPr>
           <w:rFonts w:cs="Arial"/>
-          <w:sz w:val="24"/>
-          <w:szCs w:val="24"/>
         </w:rPr>
         <w:t>Comtak</w:t>
       </w:r>
@@ -2893,8 +3027,6 @@
       <w:r>
         <w:rPr>
           <w:rFonts w:cs="Arial"/>
-          <w:sz w:val="24"/>
-          <w:szCs w:val="24"/>
         </w:rPr>
         <w:t>).</w:t>
       </w:r>
@@ -2908,15 +3040,11 @@
         </w:numPr>
         <w:rPr>
           <w:rFonts w:cs="Arial"/>
-          <w:sz w:val="24"/>
-          <w:szCs w:val="24"/>
-        </w:rPr>
-      </w:pPr>
-      <w:r>
-        <w:rPr>
-          <w:rFonts w:cs="Arial"/>
-          <w:sz w:val="24"/>
-          <w:szCs w:val="24"/>
+        </w:rPr>
+      </w:pPr>
+      <w:r>
+        <w:rPr>
+          <w:rFonts w:cs="Arial"/>
         </w:rPr>
         <w:t>Een duidelijke mappen structuur.</w:t>
       </w:r>
@@ -2926,13 +3054,11 @@
         <w:pStyle w:val="Geenafstand"/>
         <w:rPr>
           <w:rFonts w:asciiTheme="minorHAnsi" w:hAnsiTheme="minorHAnsi"/>
-          <w:sz w:val="24"/>
-        </w:rPr>
-      </w:pPr>
-      <w:r>
-        <w:rPr>
-          <w:rFonts w:asciiTheme="minorHAnsi" w:hAnsiTheme="minorHAnsi"/>
-          <w:sz w:val="24"/>
+        </w:rPr>
+      </w:pPr>
+      <w:r>
+        <w:rPr>
+          <w:rFonts w:asciiTheme="minorHAnsi" w:hAnsiTheme="minorHAnsi"/>
         </w:rPr>
         <w:t xml:space="preserve">Contract: </w:t>
       </w:r>
@@ -2942,14 +3068,12 @@
         <w:pStyle w:val="Geenafstand"/>
         <w:rPr>
           <w:rFonts w:asciiTheme="minorHAnsi" w:hAnsiTheme="minorHAnsi"/>
-          <w:sz w:val="24"/>
         </w:rPr>
       </w:pPr>
       <w:proofErr w:type="spellStart"/>
       <w:r>
         <w:rPr>
           <w:rFonts w:asciiTheme="minorHAnsi" w:hAnsiTheme="minorHAnsi"/>
-          <w:sz w:val="24"/>
         </w:rPr>
         <w:t>Wij</w:t>
       </w:r>
@@ -2957,7 +3081,6 @@
       <w:r>
         <w:rPr>
           <w:rFonts w:asciiTheme="minorHAnsi" w:hAnsiTheme="minorHAnsi"/>
-          <w:sz w:val="24"/>
         </w:rPr>
         <w:t xml:space="preserve"> </w:t>
       </w:r>
@@ -2965,7 +3088,6 @@
       <w:r>
         <w:rPr>
           <w:rFonts w:asciiTheme="minorHAnsi" w:hAnsiTheme="minorHAnsi"/>
-          <w:sz w:val="24"/>
         </w:rPr>
         <w:t>wijken</w:t>
       </w:r>
@@ -2973,7 +3095,6 @@
       <w:r>
         <w:rPr>
           <w:rFonts w:asciiTheme="minorHAnsi" w:hAnsiTheme="minorHAnsi"/>
-          <w:sz w:val="24"/>
         </w:rPr>
         <w:t xml:space="preserve"> </w:t>
       </w:r>
@@ -2981,7 +3102,6 @@
       <w:r>
         <w:rPr>
           <w:rFonts w:asciiTheme="minorHAnsi" w:hAnsiTheme="minorHAnsi"/>
-          <w:sz w:val="24"/>
         </w:rPr>
         <w:t>niet</w:t>
       </w:r>
@@ -2989,7 +3109,6 @@
       <w:r>
         <w:rPr>
           <w:rFonts w:asciiTheme="minorHAnsi" w:hAnsiTheme="minorHAnsi"/>
-          <w:sz w:val="24"/>
         </w:rPr>
         <w:t xml:space="preserve"> </w:t>
       </w:r>
@@ -2997,7 +3116,6 @@
       <w:r>
         <w:rPr>
           <w:rFonts w:asciiTheme="minorHAnsi" w:hAnsiTheme="minorHAnsi"/>
-          <w:sz w:val="24"/>
         </w:rPr>
         <w:t>af</w:t>
       </w:r>
@@ -3005,7 +3123,6 @@
       <w:r>
         <w:rPr>
           <w:rFonts w:asciiTheme="minorHAnsi" w:hAnsiTheme="minorHAnsi"/>
-          <w:sz w:val="24"/>
         </w:rPr>
         <w:t xml:space="preserve"> van het </w:t>
       </w:r>
@@ -3013,7 +3130,6 @@
       <w:r>
         <w:rPr>
           <w:rFonts w:asciiTheme="minorHAnsi" w:hAnsiTheme="minorHAnsi"/>
-          <w:sz w:val="24"/>
         </w:rPr>
         <w:t>originele</w:t>
       </w:r>
@@ -3021,7 +3137,6 @@
       <w:r>
         <w:rPr>
           <w:rFonts w:asciiTheme="minorHAnsi" w:hAnsiTheme="minorHAnsi"/>
-          <w:sz w:val="24"/>
         </w:rPr>
         <w:t xml:space="preserve"> concept </w:t>
       </w:r>
@@ -3029,7 +3144,6 @@
       <w:r>
         <w:rPr>
           <w:rFonts w:asciiTheme="minorHAnsi" w:hAnsiTheme="minorHAnsi"/>
-          <w:sz w:val="24"/>
         </w:rPr>
         <w:t>tenzij</w:t>
       </w:r>
@@ -3037,7 +3151,6 @@
       <w:r>
         <w:rPr>
           <w:rFonts w:asciiTheme="minorHAnsi" w:hAnsiTheme="minorHAnsi"/>
-          <w:sz w:val="24"/>
         </w:rPr>
         <w:t xml:space="preserve"> </w:t>
       </w:r>
@@ -3045,7 +3158,6 @@
       <w:r>
         <w:rPr>
           <w:rFonts w:asciiTheme="minorHAnsi" w:hAnsiTheme="minorHAnsi"/>
-          <w:sz w:val="24"/>
         </w:rPr>
         <w:t>dit</w:t>
       </w:r>
@@ -3053,7 +3165,6 @@
       <w:r>
         <w:rPr>
           <w:rFonts w:asciiTheme="minorHAnsi" w:hAnsiTheme="minorHAnsi"/>
-          <w:sz w:val="24"/>
         </w:rPr>
         <w:t xml:space="preserve"> is </w:t>
       </w:r>
@@ -3061,7 +3172,6 @@
       <w:r>
         <w:rPr>
           <w:rFonts w:asciiTheme="minorHAnsi" w:hAnsiTheme="minorHAnsi"/>
-          <w:sz w:val="24"/>
         </w:rPr>
         <w:t>afgesproken</w:t>
       </w:r>
@@ -3069,7 +3179,6 @@
       <w:r>
         <w:rPr>
           <w:rFonts w:asciiTheme="minorHAnsi" w:hAnsiTheme="minorHAnsi"/>
-          <w:sz w:val="24"/>
         </w:rPr>
         <w:t>.</w:t>
       </w:r>
@@ -3079,7 +3188,6 @@
         <w:pStyle w:val="Geenafstand"/>
         <w:rPr>
           <w:rFonts w:asciiTheme="minorHAnsi" w:hAnsiTheme="minorHAnsi"/>
-          <w:sz w:val="24"/>
         </w:rPr>
       </w:pPr>
     </w:p>
@@ -3088,14 +3196,12 @@
         <w:pStyle w:val="Geenafstand"/>
         <w:rPr>
           <w:rFonts w:asciiTheme="minorHAnsi" w:hAnsiTheme="minorHAnsi"/>
-          <w:sz w:val="24"/>
         </w:rPr>
       </w:pPr>
       <w:proofErr w:type="spellStart"/>
       <w:r>
         <w:rPr>
           <w:rFonts w:asciiTheme="minorHAnsi" w:hAnsiTheme="minorHAnsi"/>
-          <w:sz w:val="24"/>
         </w:rPr>
         <w:t>Prijzen</w:t>
       </w:r>
@@ -3103,7 +3209,6 @@
       <w:r>
         <w:rPr>
           <w:rFonts w:asciiTheme="minorHAnsi" w:hAnsiTheme="minorHAnsi"/>
-          <w:sz w:val="24"/>
         </w:rPr>
         <w:t>:</w:t>
       </w:r>
@@ -3113,14 +3218,12 @@
         <w:pStyle w:val="Geenafstand"/>
         <w:rPr>
           <w:rFonts w:asciiTheme="minorHAnsi" w:hAnsiTheme="minorHAnsi"/>
-          <w:sz w:val="24"/>
         </w:rPr>
       </w:pPr>
       <w:proofErr w:type="spellStart"/>
       <w:r>
         <w:rPr>
           <w:rFonts w:asciiTheme="minorHAnsi" w:hAnsiTheme="minorHAnsi"/>
-          <w:sz w:val="24"/>
         </w:rPr>
         <w:t>Prijzen</w:t>
       </w:r>
@@ -3128,7 +3231,6 @@
       <w:r>
         <w:rPr>
           <w:rFonts w:asciiTheme="minorHAnsi" w:hAnsiTheme="minorHAnsi"/>
-          <w:sz w:val="24"/>
         </w:rPr>
         <w:t xml:space="preserve"> </w:t>
       </w:r>
@@ -3136,7 +3238,6 @@
       <w:r>
         <w:rPr>
           <w:rFonts w:asciiTheme="minorHAnsi" w:hAnsiTheme="minorHAnsi"/>
-          <w:sz w:val="24"/>
         </w:rPr>
         <w:t>staan</w:t>
       </w:r>
@@ -3144,7 +3245,6 @@
       <w:r>
         <w:rPr>
           <w:rFonts w:asciiTheme="minorHAnsi" w:hAnsiTheme="minorHAnsi"/>
-          <w:sz w:val="24"/>
         </w:rPr>
         <w:t xml:space="preserve"> vast en </w:t>
       </w:r>
@@ -3152,7 +3252,6 @@
       <w:r>
         <w:rPr>
           <w:rFonts w:asciiTheme="minorHAnsi" w:hAnsiTheme="minorHAnsi"/>
-          <w:sz w:val="24"/>
         </w:rPr>
         <w:t>kunnen</w:t>
       </w:r>
@@ -3160,7 +3259,6 @@
       <w:r>
         <w:rPr>
           <w:rFonts w:asciiTheme="minorHAnsi" w:hAnsiTheme="minorHAnsi"/>
-          <w:sz w:val="24"/>
         </w:rPr>
         <w:t xml:space="preserve"> </w:t>
       </w:r>
@@ -3168,7 +3266,6 @@
       <w:r>
         <w:rPr>
           <w:rFonts w:asciiTheme="minorHAnsi" w:hAnsiTheme="minorHAnsi"/>
-          <w:sz w:val="24"/>
         </w:rPr>
         <w:t>niet</w:t>
       </w:r>
@@ -3176,7 +3273,6 @@
       <w:r>
         <w:rPr>
           <w:rFonts w:asciiTheme="minorHAnsi" w:hAnsiTheme="minorHAnsi"/>
-          <w:sz w:val="24"/>
         </w:rPr>
         <w:t xml:space="preserve"> </w:t>
       </w:r>
@@ -3184,7 +3280,6 @@
       <w:r>
         <w:rPr>
           <w:rFonts w:asciiTheme="minorHAnsi" w:hAnsiTheme="minorHAnsi"/>
-          <w:sz w:val="24"/>
         </w:rPr>
         <w:t>worden</w:t>
       </w:r>
@@ -3192,7 +3287,6 @@
       <w:r>
         <w:rPr>
           <w:rFonts w:asciiTheme="minorHAnsi" w:hAnsiTheme="minorHAnsi"/>
-          <w:sz w:val="24"/>
         </w:rPr>
         <w:t xml:space="preserve"> </w:t>
       </w:r>
@@ -3200,7 +3294,6 @@
       <w:r>
         <w:rPr>
           <w:rFonts w:asciiTheme="minorHAnsi" w:hAnsiTheme="minorHAnsi"/>
-          <w:sz w:val="24"/>
         </w:rPr>
         <w:t>veranderd</w:t>
       </w:r>
@@ -3208,7 +3301,6 @@
       <w:r>
         <w:rPr>
           <w:rFonts w:asciiTheme="minorHAnsi" w:hAnsiTheme="minorHAnsi"/>
-          <w:sz w:val="24"/>
         </w:rPr>
         <w:t>.</w:t>
       </w:r>
@@ -3218,7 +3310,6 @@
         <w:pStyle w:val="Geenafstand"/>
         <w:rPr>
           <w:rFonts w:asciiTheme="minorHAnsi" w:hAnsiTheme="minorHAnsi"/>
-          <w:sz w:val="24"/>
         </w:rPr>
       </w:pPr>
     </w:p>
@@ -3227,13 +3318,11 @@
         <w:pStyle w:val="Geenafstand"/>
         <w:rPr>
           <w:rFonts w:asciiTheme="minorHAnsi" w:hAnsiTheme="minorHAnsi"/>
-          <w:sz w:val="24"/>
-        </w:rPr>
-      </w:pPr>
-      <w:r>
-        <w:rPr>
-          <w:rFonts w:asciiTheme="minorHAnsi" w:hAnsiTheme="minorHAnsi"/>
-          <w:sz w:val="24"/>
+        </w:rPr>
+      </w:pPr>
+      <w:r>
+        <w:rPr>
+          <w:rFonts w:asciiTheme="minorHAnsi" w:hAnsiTheme="minorHAnsi"/>
         </w:rPr>
         <w:t>Support:</w:t>
       </w:r>
@@ -3243,14 +3332,12 @@
         <w:pStyle w:val="Geenafstand"/>
         <w:rPr>
           <w:rFonts w:asciiTheme="minorHAnsi" w:hAnsiTheme="minorHAnsi"/>
-          <w:sz w:val="24"/>
         </w:rPr>
       </w:pPr>
       <w:proofErr w:type="spellStart"/>
       <w:r>
         <w:rPr>
           <w:rFonts w:asciiTheme="minorHAnsi" w:hAnsiTheme="minorHAnsi"/>
-          <w:sz w:val="24"/>
         </w:rPr>
         <w:t>Er</w:t>
       </w:r>
@@ -3258,7 +3345,6 @@
       <w:r>
         <w:rPr>
           <w:rFonts w:asciiTheme="minorHAnsi" w:hAnsiTheme="minorHAnsi"/>
-          <w:sz w:val="24"/>
         </w:rPr>
         <w:t xml:space="preserve"> word </w:t>
       </w:r>
@@ -3266,7 +3352,6 @@
       <w:r>
         <w:rPr>
           <w:rFonts w:asciiTheme="minorHAnsi" w:hAnsiTheme="minorHAnsi"/>
-          <w:sz w:val="24"/>
         </w:rPr>
         <w:t>geen</w:t>
       </w:r>
@@ -3274,7 +3359,6 @@
       <w:r>
         <w:rPr>
           <w:rFonts w:asciiTheme="minorHAnsi" w:hAnsiTheme="minorHAnsi"/>
-          <w:sz w:val="24"/>
         </w:rPr>
         <w:t xml:space="preserve"> extra support </w:t>
       </w:r>
@@ -3282,7 +3366,6 @@
       <w:r>
         <w:rPr>
           <w:rFonts w:asciiTheme="minorHAnsi" w:hAnsiTheme="minorHAnsi"/>
-          <w:sz w:val="24"/>
         </w:rPr>
         <w:t>geleverd</w:t>
       </w:r>
@@ -3290,7 +3373,6 @@
       <w:r>
         <w:rPr>
           <w:rFonts w:asciiTheme="minorHAnsi" w:hAnsiTheme="minorHAnsi"/>
-          <w:sz w:val="24"/>
         </w:rPr>
         <w:t xml:space="preserve"> </w:t>
       </w:r>
@@ -3298,7 +3380,6 @@
       <w:r>
         <w:rPr>
           <w:rFonts w:asciiTheme="minorHAnsi" w:hAnsiTheme="minorHAnsi"/>
-          <w:sz w:val="24"/>
         </w:rPr>
         <w:t>na</w:t>
       </w:r>
@@ -3306,7 +3387,6 @@
       <w:r>
         <w:rPr>
           <w:rFonts w:asciiTheme="minorHAnsi" w:hAnsiTheme="minorHAnsi"/>
-          <w:sz w:val="24"/>
         </w:rPr>
         <w:t xml:space="preserve"> het </w:t>
       </w:r>
@@ -3314,7 +3394,6 @@
       <w:r>
         <w:rPr>
           <w:rFonts w:asciiTheme="minorHAnsi" w:hAnsiTheme="minorHAnsi"/>
-          <w:sz w:val="24"/>
         </w:rPr>
         <w:t>afgesproken</w:t>
       </w:r>
@@ -3322,7 +3401,6 @@
       <w:r>
         <w:rPr>
           <w:rFonts w:asciiTheme="minorHAnsi" w:hAnsiTheme="minorHAnsi"/>
-          <w:sz w:val="24"/>
         </w:rPr>
         <w:t xml:space="preserve"> </w:t>
       </w:r>
@@ -3330,7 +3408,6 @@
       <w:r>
         <w:rPr>
           <w:rFonts w:asciiTheme="minorHAnsi" w:hAnsiTheme="minorHAnsi"/>
-          <w:sz w:val="24"/>
         </w:rPr>
         <w:t>jaar</w:t>
       </w:r>
@@ -3338,7 +3415,6 @@
       <w:r>
         <w:rPr>
           <w:rFonts w:asciiTheme="minorHAnsi" w:hAnsiTheme="minorHAnsi"/>
-          <w:sz w:val="24"/>
         </w:rPr>
         <w:t xml:space="preserve"> </w:t>
       </w:r>
@@ -3346,7 +3422,6 @@
       <w:r>
         <w:rPr>
           <w:rFonts w:asciiTheme="minorHAnsi" w:hAnsiTheme="minorHAnsi"/>
-          <w:sz w:val="24"/>
         </w:rPr>
         <w:t>tenzij</w:t>
       </w:r>
@@ -3354,7 +3429,6 @@
       <w:r>
         <w:rPr>
           <w:rFonts w:asciiTheme="minorHAnsi" w:hAnsiTheme="minorHAnsi"/>
-          <w:sz w:val="24"/>
         </w:rPr>
         <w:t xml:space="preserve"> </w:t>
       </w:r>
@@ -3362,7 +3436,6 @@
       <w:r>
         <w:rPr>
           <w:rFonts w:asciiTheme="minorHAnsi" w:hAnsiTheme="minorHAnsi"/>
-          <w:sz w:val="24"/>
         </w:rPr>
         <w:t>hiervoor</w:t>
       </w:r>
@@ -3370,7 +3443,6 @@
       <w:r>
         <w:rPr>
           <w:rFonts w:asciiTheme="minorHAnsi" w:hAnsiTheme="minorHAnsi"/>
-          <w:sz w:val="24"/>
         </w:rPr>
         <w:t xml:space="preserve"> </w:t>
       </w:r>
@@ -3378,7 +3450,6 @@
       <w:r>
         <w:rPr>
           <w:rFonts w:asciiTheme="minorHAnsi" w:hAnsiTheme="minorHAnsi"/>
-          <w:sz w:val="24"/>
         </w:rPr>
         <w:t>een</w:t>
       </w:r>
@@ -3386,7 +3457,6 @@
       <w:r>
         <w:rPr>
           <w:rFonts w:asciiTheme="minorHAnsi" w:hAnsiTheme="minorHAnsi"/>
-          <w:sz w:val="24"/>
         </w:rPr>
         <w:t xml:space="preserve"> </w:t>
       </w:r>
@@ -3394,7 +3464,6 @@
       <w:r>
         <w:rPr>
           <w:rFonts w:asciiTheme="minorHAnsi" w:hAnsiTheme="minorHAnsi"/>
-          <w:sz w:val="24"/>
         </w:rPr>
         <w:t>nieuw</w:t>
       </w:r>
@@ -3402,7 +3471,6 @@
       <w:r>
         <w:rPr>
           <w:rFonts w:asciiTheme="minorHAnsi" w:hAnsiTheme="minorHAnsi"/>
-          <w:sz w:val="24"/>
         </w:rPr>
         <w:t xml:space="preserve"> contract word </w:t>
       </w:r>
@@ -3410,7 +3478,6 @@
       <w:r>
         <w:rPr>
           <w:rFonts w:asciiTheme="minorHAnsi" w:hAnsiTheme="minorHAnsi"/>
-          <w:sz w:val="24"/>
         </w:rPr>
         <w:t>afgesloten</w:t>
       </w:r>
@@ -3418,7 +3485,6 @@
       <w:r>
         <w:rPr>
           <w:rFonts w:asciiTheme="minorHAnsi" w:hAnsiTheme="minorHAnsi"/>
-          <w:sz w:val="24"/>
         </w:rPr>
         <w:t>.</w:t>
       </w:r>
@@ -3437,11 +3503,12 @@
           <w:rFonts w:asciiTheme="minorHAnsi" w:hAnsiTheme="minorHAnsi" w:cs="Arial"/>
         </w:rPr>
       </w:pPr>
-      <w:bookmarkStart w:id="9" w:name="_Toc448233379"/>
-      <w:r>
-        <w:rPr>
-          <w:rFonts w:asciiTheme="minorHAnsi" w:hAnsiTheme="minorHAnsi" w:cs="Arial"/>
-        </w:rPr>
+      <w:bookmarkStart w:id="9" w:name="_Toc448390090"/>
+      <w:r>
+        <w:rPr>
+          <w:rFonts w:asciiTheme="minorHAnsi" w:hAnsiTheme="minorHAnsi" w:cs="Arial"/>
+        </w:rPr>
+        <w:lastRenderedPageBreak/>
         <w:t>5. Producten</w:t>
       </w:r>
       <w:bookmarkEnd w:id="9"/>
@@ -3748,7 +3815,7 @@
           <w:rFonts w:asciiTheme="minorHAnsi" w:hAnsiTheme="minorHAnsi" w:cs="Arial"/>
         </w:rPr>
       </w:pPr>
-      <w:bookmarkStart w:id="10" w:name="_Toc448233380"/>
+      <w:bookmarkStart w:id="10" w:name="_Toc448390091"/>
       <w:r>
         <w:rPr>
           <w:rFonts w:asciiTheme="minorHAnsi" w:hAnsiTheme="minorHAnsi" w:cs="Arial"/>
@@ -3784,7 +3851,7 @@
       <w:r>
         <w:br/>
       </w:r>
-      <w:bookmarkStart w:id="11" w:name="_Toc448233381"/>
+      <w:bookmarkStart w:id="11" w:name="_Toc448390092"/>
       <w:r>
         <w:rPr>
           <w:rFonts w:asciiTheme="minorHAnsi" w:hAnsiTheme="minorHAnsi"/>
@@ -3805,7 +3872,6 @@
         <w:pStyle w:val="Geenafstand"/>
         <w:rPr>
           <w:rFonts w:asciiTheme="minorHAnsi" w:hAnsiTheme="minorHAnsi" w:cs="Arial"/>
-          <w:sz w:val="24"/>
           <w:szCs w:val="24"/>
         </w:rPr>
       </w:pPr>
@@ -3813,7 +3879,6 @@
       <w:r>
         <w:rPr>
           <w:rFonts w:asciiTheme="minorHAnsi" w:hAnsiTheme="minorHAnsi" w:cs="Arial"/>
-          <w:sz w:val="24"/>
           <w:szCs w:val="24"/>
         </w:rPr>
         <w:t>Naam</w:t>
@@ -3822,7 +3887,6 @@
       <w:r>
         <w:rPr>
           <w:rFonts w:asciiTheme="minorHAnsi" w:hAnsiTheme="minorHAnsi" w:cs="Arial"/>
-          <w:sz w:val="24"/>
           <w:szCs w:val="24"/>
         </w:rPr>
         <w:t xml:space="preserve">: </w:t>
@@ -3830,7 +3894,6 @@
       <w:r>
         <w:rPr>
           <w:rFonts w:asciiTheme="minorHAnsi" w:hAnsiTheme="minorHAnsi" w:cs="Arial"/>
-          <w:sz w:val="24"/>
           <w:szCs w:val="24"/>
         </w:rPr>
         <w:tab/>
@@ -3838,7 +3901,6 @@
       <w:r>
         <w:rPr>
           <w:rFonts w:asciiTheme="minorHAnsi" w:hAnsiTheme="minorHAnsi" w:cs="Arial"/>
-          <w:sz w:val="24"/>
           <w:szCs w:val="24"/>
         </w:rPr>
         <w:tab/>
@@ -3846,7 +3908,6 @@
       <w:r>
         <w:rPr>
           <w:rFonts w:asciiTheme="minorHAnsi" w:hAnsiTheme="minorHAnsi" w:cs="Arial"/>
-          <w:sz w:val="24"/>
           <w:szCs w:val="24"/>
         </w:rPr>
         <w:tab/>
@@ -3854,7 +3915,6 @@
       <w:r>
         <w:rPr>
           <w:rFonts w:asciiTheme="minorHAnsi" w:hAnsiTheme="minorHAnsi" w:cs="Arial"/>
-          <w:sz w:val="24"/>
           <w:szCs w:val="24"/>
         </w:rPr>
         <w:t>Mike Kooistra</w:t>
@@ -3865,7 +3925,6 @@
         <w:pStyle w:val="Geenafstand"/>
         <w:rPr>
           <w:rFonts w:asciiTheme="minorHAnsi" w:hAnsiTheme="minorHAnsi" w:cs="Arial"/>
-          <w:sz w:val="24"/>
           <w:szCs w:val="24"/>
         </w:rPr>
       </w:pPr>
@@ -3873,7 +3932,6 @@
       <w:r>
         <w:rPr>
           <w:rFonts w:asciiTheme="minorHAnsi" w:hAnsiTheme="minorHAnsi" w:cs="Arial"/>
-          <w:sz w:val="24"/>
           <w:szCs w:val="24"/>
         </w:rPr>
         <w:t>Telefoon</w:t>
@@ -3882,7 +3940,6 @@
       <w:r>
         <w:rPr>
           <w:rFonts w:asciiTheme="minorHAnsi" w:hAnsiTheme="minorHAnsi" w:cs="Arial"/>
-          <w:sz w:val="24"/>
           <w:szCs w:val="24"/>
         </w:rPr>
         <w:t xml:space="preserve">: </w:t>
@@ -3890,7 +3947,6 @@
       <w:r>
         <w:rPr>
           <w:rFonts w:asciiTheme="minorHAnsi" w:hAnsiTheme="minorHAnsi" w:cs="Arial"/>
-          <w:sz w:val="24"/>
           <w:szCs w:val="24"/>
         </w:rPr>
         <w:tab/>
@@ -3898,7 +3954,6 @@
       <w:r>
         <w:rPr>
           <w:rFonts w:asciiTheme="minorHAnsi" w:hAnsiTheme="minorHAnsi" w:cs="Arial"/>
-          <w:sz w:val="24"/>
           <w:szCs w:val="24"/>
         </w:rPr>
         <w:tab/>
@@ -3907,7 +3962,6 @@
       <w:r>
         <w:rPr>
           <w:rFonts w:asciiTheme="minorHAnsi" w:hAnsiTheme="minorHAnsi" w:cs="Arial"/>
-          <w:sz w:val="24"/>
           <w:szCs w:val="24"/>
         </w:rPr>
         <w:br/>
@@ -3916,7 +3970,6 @@
       <w:r>
         <w:rPr>
           <w:rFonts w:asciiTheme="minorHAnsi" w:hAnsiTheme="minorHAnsi" w:cs="Arial"/>
-          <w:sz w:val="24"/>
           <w:szCs w:val="24"/>
         </w:rPr>
         <w:tab/>
@@ -3924,7 +3977,6 @@
       <w:r>
         <w:rPr>
           <w:rFonts w:asciiTheme="minorHAnsi" w:hAnsiTheme="minorHAnsi" w:cs="Arial"/>
-          <w:sz w:val="24"/>
           <w:szCs w:val="24"/>
         </w:rPr>
         <w:tab/>
@@ -3932,7 +3984,6 @@
       <w:r>
         <w:rPr>
           <w:rFonts w:asciiTheme="minorHAnsi" w:hAnsiTheme="minorHAnsi" w:cs="Arial"/>
-          <w:sz w:val="24"/>
           <w:szCs w:val="24"/>
         </w:rPr>
         <w:tab/>
@@ -3941,7 +3992,6 @@
         <w:rPr>
           <w:rStyle w:val="Hyperlink"/>
           <w:rFonts w:asciiTheme="minorHAnsi" w:hAnsiTheme="minorHAnsi" w:cs="Arial"/>
-          <w:sz w:val="24"/>
           <w:szCs w:val="24"/>
         </w:rPr>
         <w:t>D179702@edu.rocwb.nl</w:t>
@@ -3949,7 +3999,6 @@
       <w:r>
         <w:rPr>
           <w:rFonts w:asciiTheme="minorHAnsi" w:hAnsiTheme="minorHAnsi" w:cs="Arial"/>
-          <w:sz w:val="24"/>
           <w:szCs w:val="24"/>
         </w:rPr>
         <w:br/>
@@ -3958,7 +4007,6 @@
       <w:r>
         <w:rPr>
           <w:rFonts w:asciiTheme="minorHAnsi" w:hAnsiTheme="minorHAnsi" w:cs="Arial"/>
-          <w:sz w:val="24"/>
           <w:szCs w:val="24"/>
         </w:rPr>
         <w:t>Adres</w:t>
@@ -3967,7 +4015,6 @@
       <w:r>
         <w:rPr>
           <w:rFonts w:asciiTheme="minorHAnsi" w:hAnsiTheme="minorHAnsi" w:cs="Arial"/>
-          <w:sz w:val="24"/>
           <w:szCs w:val="24"/>
         </w:rPr>
         <w:t>:</w:t>
@@ -3975,7 +4022,6 @@
       <w:r>
         <w:rPr>
           <w:rFonts w:asciiTheme="minorHAnsi" w:hAnsiTheme="minorHAnsi" w:cs="Arial"/>
-          <w:sz w:val="24"/>
           <w:szCs w:val="24"/>
         </w:rPr>
         <w:tab/>
@@ -3983,7 +4029,6 @@
       <w:r>
         <w:rPr>
           <w:rFonts w:asciiTheme="minorHAnsi" w:hAnsiTheme="minorHAnsi" w:cs="Arial"/>
-          <w:sz w:val="24"/>
           <w:szCs w:val="24"/>
         </w:rPr>
         <w:tab/>
@@ -3991,7 +4036,6 @@
       <w:r>
         <w:rPr>
           <w:rFonts w:asciiTheme="minorHAnsi" w:hAnsiTheme="minorHAnsi" w:cs="Arial"/>
-          <w:sz w:val="24"/>
           <w:szCs w:val="24"/>
         </w:rPr>
         <w:tab/>
@@ -4000,7 +4044,6 @@
       <w:r>
         <w:rPr>
           <w:rFonts w:asciiTheme="minorHAnsi" w:hAnsiTheme="minorHAnsi" w:cs="Arial"/>
-          <w:sz w:val="24"/>
           <w:szCs w:val="24"/>
         </w:rPr>
         <w:t>Lochtstraat</w:t>
@@ -4009,7 +4052,6 @@
       <w:r>
         <w:rPr>
           <w:rFonts w:asciiTheme="minorHAnsi" w:hAnsiTheme="minorHAnsi" w:cs="Arial"/>
-          <w:sz w:val="24"/>
           <w:szCs w:val="24"/>
         </w:rPr>
         <w:t xml:space="preserve"> 56</w:t>
@@ -4020,14 +4062,12 @@
         <w:pStyle w:val="Geenafstand"/>
         <w:rPr>
           <w:rFonts w:asciiTheme="minorHAnsi" w:hAnsiTheme="minorHAnsi" w:cs="Arial"/>
-          <w:sz w:val="24"/>
-          <w:szCs w:val="24"/>
-        </w:rPr>
-      </w:pPr>
-      <w:r>
-        <w:rPr>
-          <w:rFonts w:asciiTheme="minorHAnsi" w:hAnsiTheme="minorHAnsi" w:cs="Arial"/>
-          <w:sz w:val="24"/>
+          <w:szCs w:val="24"/>
+        </w:rPr>
+      </w:pPr>
+      <w:r>
+        <w:rPr>
+          <w:rFonts w:asciiTheme="minorHAnsi" w:hAnsiTheme="minorHAnsi" w:cs="Arial"/>
           <w:szCs w:val="24"/>
         </w:rPr>
         <w:tab/>
@@ -4035,7 +4075,6 @@
       <w:r>
         <w:rPr>
           <w:rFonts w:asciiTheme="minorHAnsi" w:hAnsiTheme="minorHAnsi" w:cs="Arial"/>
-          <w:sz w:val="24"/>
           <w:szCs w:val="24"/>
         </w:rPr>
         <w:tab/>
@@ -4043,7 +4082,6 @@
       <w:r>
         <w:rPr>
           <w:rFonts w:asciiTheme="minorHAnsi" w:hAnsiTheme="minorHAnsi" w:cs="Arial"/>
-          <w:sz w:val="24"/>
           <w:szCs w:val="24"/>
         </w:rPr>
         <w:tab/>
@@ -4053,7 +4091,6 @@
       <w:r>
         <w:rPr>
           <w:rFonts w:asciiTheme="minorHAnsi" w:hAnsiTheme="minorHAnsi" w:cs="Arial"/>
-          <w:sz w:val="24"/>
           <w:szCs w:val="24"/>
         </w:rPr>
         <w:t>Gilze</w:t>
@@ -4065,7 +4102,6 @@
         <w:pStyle w:val="Geenafstand"/>
         <w:rPr>
           <w:rFonts w:asciiTheme="minorHAnsi" w:hAnsiTheme="minorHAnsi" w:cs="Arial"/>
-          <w:sz w:val="24"/>
           <w:szCs w:val="24"/>
         </w:rPr>
       </w:pPr>
@@ -4075,7 +4111,6 @@
         <w:pStyle w:val="Geenafstand"/>
         <w:rPr>
           <w:rFonts w:asciiTheme="minorHAnsi" w:hAnsiTheme="minorHAnsi" w:cs="Arial"/>
-          <w:sz w:val="24"/>
           <w:szCs w:val="24"/>
         </w:rPr>
       </w:pPr>
@@ -4083,7 +4118,6 @@
       <w:r>
         <w:rPr>
           <w:rFonts w:asciiTheme="minorHAnsi" w:hAnsiTheme="minorHAnsi" w:cs="Arial"/>
-          <w:sz w:val="24"/>
           <w:szCs w:val="24"/>
         </w:rPr>
         <w:t>Naam</w:t>
@@ -4092,7 +4126,6 @@
       <w:r>
         <w:rPr>
           <w:rFonts w:asciiTheme="minorHAnsi" w:hAnsiTheme="minorHAnsi" w:cs="Arial"/>
-          <w:sz w:val="24"/>
           <w:szCs w:val="24"/>
         </w:rPr>
         <w:t xml:space="preserve">: </w:t>
@@ -4100,7 +4133,6 @@
       <w:r>
         <w:rPr>
           <w:rFonts w:asciiTheme="minorHAnsi" w:hAnsiTheme="minorHAnsi" w:cs="Arial"/>
-          <w:sz w:val="24"/>
           <w:szCs w:val="24"/>
         </w:rPr>
         <w:tab/>
@@ -4108,7 +4140,6 @@
       <w:r>
         <w:rPr>
           <w:rFonts w:asciiTheme="minorHAnsi" w:hAnsiTheme="minorHAnsi" w:cs="Arial"/>
-          <w:sz w:val="24"/>
           <w:szCs w:val="24"/>
         </w:rPr>
         <w:tab/>
@@ -4116,7 +4147,6 @@
       <w:r>
         <w:rPr>
           <w:rFonts w:asciiTheme="minorHAnsi" w:hAnsiTheme="minorHAnsi" w:cs="Arial"/>
-          <w:sz w:val="24"/>
           <w:szCs w:val="24"/>
         </w:rPr>
         <w:tab/>
@@ -4124,7 +4154,6 @@
       <w:r>
         <w:rPr>
           <w:rFonts w:asciiTheme="minorHAnsi" w:hAnsiTheme="minorHAnsi" w:cs="Arial"/>
-          <w:sz w:val="24"/>
           <w:szCs w:val="24"/>
         </w:rPr>
         <w:t>Ricky van den Berg</w:t>
@@ -4135,7 +4164,6 @@
         <w:pStyle w:val="Geenafstand"/>
         <w:rPr>
           <w:rFonts w:asciiTheme="minorHAnsi" w:hAnsiTheme="minorHAnsi" w:cs="Arial"/>
-          <w:sz w:val="24"/>
           <w:szCs w:val="24"/>
         </w:rPr>
       </w:pPr>
@@ -4143,7 +4171,6 @@
       <w:r>
         <w:rPr>
           <w:rFonts w:asciiTheme="minorHAnsi" w:hAnsiTheme="minorHAnsi" w:cs="Arial"/>
-          <w:sz w:val="24"/>
           <w:szCs w:val="24"/>
         </w:rPr>
         <w:t>Telefoon</w:t>
@@ -4152,7 +4179,6 @@
       <w:r>
         <w:rPr>
           <w:rFonts w:asciiTheme="minorHAnsi" w:hAnsiTheme="minorHAnsi" w:cs="Arial"/>
-          <w:sz w:val="24"/>
           <w:szCs w:val="24"/>
         </w:rPr>
         <w:t xml:space="preserve">: </w:t>
@@ -4160,7 +4186,6 @@
       <w:r>
         <w:rPr>
           <w:rFonts w:asciiTheme="minorHAnsi" w:hAnsiTheme="minorHAnsi" w:cs="Arial"/>
-          <w:sz w:val="24"/>
           <w:szCs w:val="24"/>
         </w:rPr>
         <w:tab/>
@@ -4168,7 +4193,6 @@
       <w:r>
         <w:rPr>
           <w:rFonts w:asciiTheme="minorHAnsi" w:hAnsiTheme="minorHAnsi" w:cs="Arial"/>
-          <w:sz w:val="24"/>
           <w:szCs w:val="24"/>
         </w:rPr>
         <w:tab/>
@@ -4177,7 +4201,6 @@
       <w:r>
         <w:rPr>
           <w:rFonts w:asciiTheme="minorHAnsi" w:hAnsiTheme="minorHAnsi" w:cs="Arial"/>
-          <w:sz w:val="24"/>
           <w:szCs w:val="24"/>
         </w:rPr>
         <w:br/>
@@ -4186,7 +4209,6 @@
       <w:r>
         <w:rPr>
           <w:rFonts w:asciiTheme="minorHAnsi" w:hAnsiTheme="minorHAnsi" w:cs="Arial"/>
-          <w:sz w:val="24"/>
           <w:szCs w:val="24"/>
         </w:rPr>
         <w:tab/>
@@ -4194,7 +4216,6 @@
       <w:r>
         <w:rPr>
           <w:rFonts w:asciiTheme="minorHAnsi" w:hAnsiTheme="minorHAnsi" w:cs="Arial"/>
-          <w:sz w:val="24"/>
           <w:szCs w:val="24"/>
         </w:rPr>
         <w:tab/>
@@ -4202,7 +4223,6 @@
       <w:r>
         <w:rPr>
           <w:rFonts w:asciiTheme="minorHAnsi" w:hAnsiTheme="minorHAnsi" w:cs="Arial"/>
-          <w:sz w:val="24"/>
           <w:szCs w:val="24"/>
         </w:rPr>
         <w:tab/>
@@ -4211,7 +4231,6 @@
         <w:rPr>
           <w:rStyle w:val="Hyperlink"/>
           <w:rFonts w:asciiTheme="minorHAnsi" w:hAnsiTheme="minorHAnsi" w:cs="Arial"/>
-          <w:sz w:val="24"/>
           <w:szCs w:val="24"/>
         </w:rPr>
         <w:t>D179702@edu.rocwb.nl</w:t>
@@ -4219,7 +4238,6 @@
       <w:r>
         <w:rPr>
           <w:rFonts w:asciiTheme="minorHAnsi" w:hAnsiTheme="minorHAnsi" w:cs="Arial"/>
-          <w:sz w:val="24"/>
           <w:szCs w:val="24"/>
         </w:rPr>
         <w:br/>
@@ -4228,7 +4246,6 @@
       <w:r>
         <w:rPr>
           <w:rFonts w:asciiTheme="minorHAnsi" w:hAnsiTheme="minorHAnsi" w:cs="Arial"/>
-          <w:sz w:val="24"/>
           <w:szCs w:val="24"/>
         </w:rPr>
         <w:t>Adres</w:t>
@@ -4237,7 +4254,6 @@
       <w:r>
         <w:rPr>
           <w:rFonts w:asciiTheme="minorHAnsi" w:hAnsiTheme="minorHAnsi" w:cs="Arial"/>
-          <w:sz w:val="24"/>
           <w:szCs w:val="24"/>
         </w:rPr>
         <w:t>:</w:t>
@@ -4245,7 +4261,6 @@
       <w:r>
         <w:rPr>
           <w:rFonts w:asciiTheme="minorHAnsi" w:hAnsiTheme="minorHAnsi" w:cs="Arial"/>
-          <w:sz w:val="24"/>
           <w:szCs w:val="24"/>
         </w:rPr>
         <w:tab/>
@@ -4253,7 +4268,6 @@
       <w:r>
         <w:rPr>
           <w:rFonts w:asciiTheme="minorHAnsi" w:hAnsiTheme="minorHAnsi" w:cs="Arial"/>
-          <w:sz w:val="24"/>
           <w:szCs w:val="24"/>
         </w:rPr>
         <w:tab/>
@@ -4261,7 +4275,6 @@
       <w:r>
         <w:rPr>
           <w:rFonts w:asciiTheme="minorHAnsi" w:hAnsiTheme="minorHAnsi" w:cs="Arial"/>
-          <w:sz w:val="24"/>
           <w:szCs w:val="24"/>
         </w:rPr>
         <w:tab/>
@@ -4270,7 +4283,6 @@
       <w:r>
         <w:rPr>
           <w:rFonts w:asciiTheme="minorHAnsi" w:hAnsiTheme="minorHAnsi" w:cs="Arial"/>
-          <w:sz w:val="24"/>
           <w:szCs w:val="24"/>
         </w:rPr>
         <w:t>M</w:t>
@@ -4278,7 +4290,6 @@
       <w:r>
         <w:rPr>
           <w:rFonts w:asciiTheme="minorHAnsi" w:hAnsiTheme="minorHAnsi" w:cs="Arial"/>
-          <w:sz w:val="24"/>
           <w:szCs w:val="24"/>
         </w:rPr>
         <w:t>olenstraat</w:t>
@@ -4287,7 +4298,6 @@
       <w:r>
         <w:rPr>
           <w:rFonts w:asciiTheme="minorHAnsi" w:hAnsiTheme="minorHAnsi" w:cs="Arial"/>
-          <w:sz w:val="24"/>
           <w:szCs w:val="24"/>
         </w:rPr>
         <w:t xml:space="preserve"> 78</w:t>
@@ -4298,14 +4308,12 @@
         <w:pStyle w:val="Geenafstand"/>
         <w:rPr>
           <w:rFonts w:asciiTheme="minorHAnsi" w:hAnsiTheme="minorHAnsi" w:cs="Arial"/>
-          <w:sz w:val="24"/>
-          <w:szCs w:val="24"/>
-        </w:rPr>
-      </w:pPr>
-      <w:r>
-        <w:rPr>
-          <w:rFonts w:asciiTheme="minorHAnsi" w:hAnsiTheme="minorHAnsi" w:cs="Arial"/>
-          <w:sz w:val="24"/>
+          <w:szCs w:val="24"/>
+        </w:rPr>
+      </w:pPr>
+      <w:r>
+        <w:rPr>
+          <w:rFonts w:asciiTheme="minorHAnsi" w:hAnsiTheme="minorHAnsi" w:cs="Arial"/>
           <w:szCs w:val="24"/>
         </w:rPr>
         <w:tab/>
@@ -4313,7 +4321,6 @@
       <w:r>
         <w:rPr>
           <w:rFonts w:asciiTheme="minorHAnsi" w:hAnsiTheme="minorHAnsi" w:cs="Arial"/>
-          <w:sz w:val="24"/>
           <w:szCs w:val="24"/>
         </w:rPr>
         <w:tab/>
@@ -4321,7 +4328,6 @@
       <w:r>
         <w:rPr>
           <w:rFonts w:asciiTheme="minorHAnsi" w:hAnsiTheme="minorHAnsi" w:cs="Arial"/>
-          <w:sz w:val="24"/>
           <w:szCs w:val="24"/>
         </w:rPr>
         <w:tab/>
@@ -4331,7 +4337,6 @@
       <w:r>
         <w:rPr>
           <w:rFonts w:asciiTheme="minorHAnsi" w:hAnsiTheme="minorHAnsi" w:cs="Arial"/>
-          <w:sz w:val="24"/>
           <w:szCs w:val="24"/>
         </w:rPr>
         <w:t>Zevenbergen</w:t>
@@ -4344,14 +4349,12 @@
         <w:ind w:firstLine="708"/>
         <w:rPr>
           <w:rFonts w:asciiTheme="minorHAnsi" w:hAnsiTheme="minorHAnsi" w:cs="Arial"/>
-          <w:sz w:val="24"/>
-          <w:szCs w:val="24"/>
-        </w:rPr>
-      </w:pPr>
-      <w:r>
-        <w:rPr>
-          <w:rFonts w:asciiTheme="minorHAnsi" w:hAnsiTheme="minorHAnsi" w:cs="Arial"/>
-          <w:sz w:val="24"/>
+          <w:szCs w:val="24"/>
+        </w:rPr>
+      </w:pPr>
+      <w:r>
+        <w:rPr>
+          <w:rFonts w:asciiTheme="minorHAnsi" w:hAnsiTheme="minorHAnsi" w:cs="Arial"/>
           <w:szCs w:val="24"/>
         </w:rPr>
         <w:br/>
@@ -4360,7 +4363,6 @@
       <w:r>
         <w:rPr>
           <w:rFonts w:asciiTheme="minorHAnsi" w:hAnsiTheme="minorHAnsi" w:cs="Arial"/>
-          <w:sz w:val="24"/>
           <w:szCs w:val="24"/>
         </w:rPr>
         <w:t>Beschikbaarheid</w:t>
@@ -4369,7 +4371,6 @@
       <w:r>
         <w:rPr>
           <w:rFonts w:asciiTheme="minorHAnsi" w:hAnsiTheme="minorHAnsi" w:cs="Arial"/>
-          <w:sz w:val="24"/>
           <w:szCs w:val="24"/>
         </w:rPr>
         <w:t>:</w:t>
@@ -4377,7 +4378,6 @@
       <w:r>
         <w:rPr>
           <w:rFonts w:asciiTheme="minorHAnsi" w:hAnsiTheme="minorHAnsi" w:cs="Arial"/>
-          <w:sz w:val="24"/>
           <w:szCs w:val="24"/>
         </w:rPr>
         <w:tab/>
@@ -4387,7 +4387,6 @@
       <w:r>
         <w:rPr>
           <w:rFonts w:asciiTheme="minorHAnsi" w:hAnsiTheme="minorHAnsi" w:cs="Arial"/>
-          <w:sz w:val="24"/>
           <w:szCs w:val="24"/>
         </w:rPr>
         <w:t>maandag</w:t>
@@ -4396,7 +4395,6 @@
       <w:r>
         <w:rPr>
           <w:rFonts w:asciiTheme="minorHAnsi" w:hAnsiTheme="minorHAnsi" w:cs="Arial"/>
-          <w:sz w:val="24"/>
           <w:szCs w:val="24"/>
         </w:rPr>
         <w:t xml:space="preserve"> tot </w:t>
@@ -4405,7 +4403,6 @@
       <w:r>
         <w:rPr>
           <w:rFonts w:asciiTheme="minorHAnsi" w:hAnsiTheme="minorHAnsi" w:cs="Arial"/>
-          <w:sz w:val="24"/>
           <w:szCs w:val="24"/>
         </w:rPr>
         <w:t>vrijdag</w:t>
@@ -4414,7 +4411,6 @@
       <w:r>
         <w:rPr>
           <w:rFonts w:asciiTheme="minorHAnsi" w:hAnsiTheme="minorHAnsi" w:cs="Arial"/>
-          <w:sz w:val="24"/>
           <w:szCs w:val="24"/>
         </w:rPr>
         <w:t xml:space="preserve"> van 9:00 </w:t>
@@ -4423,7 +4419,6 @@
       <w:r>
         <w:rPr>
           <w:rFonts w:asciiTheme="minorHAnsi" w:hAnsiTheme="minorHAnsi" w:cs="Arial"/>
-          <w:sz w:val="24"/>
           <w:szCs w:val="24"/>
         </w:rPr>
         <w:t>tot</w:t>
@@ -4432,7 +4427,6 @@
       <w:r>
         <w:rPr>
           <w:rFonts w:asciiTheme="minorHAnsi" w:hAnsiTheme="minorHAnsi" w:cs="Arial"/>
-          <w:sz w:val="24"/>
           <w:szCs w:val="24"/>
         </w:rPr>
         <w:t xml:space="preserve"> 16:00 </w:t>
@@ -4441,7 +4435,6 @@
       <w:r>
         <w:rPr>
           <w:rFonts w:asciiTheme="minorHAnsi" w:hAnsiTheme="minorHAnsi" w:cs="Arial"/>
-          <w:sz w:val="24"/>
           <w:szCs w:val="24"/>
         </w:rPr>
         <w:t>beschikbaar</w:t>
@@ -4450,7 +4443,6 @@
       <w:r>
         <w:rPr>
           <w:rFonts w:asciiTheme="minorHAnsi" w:hAnsiTheme="minorHAnsi" w:cs="Arial"/>
-          <w:sz w:val="24"/>
           <w:szCs w:val="24"/>
         </w:rPr>
         <w:t>.</w:t>
@@ -4465,7 +4457,6 @@
       <w:r>
         <w:rPr>
           <w:rFonts w:cs="Arial"/>
-          <w:sz w:val="24"/>
           <w:szCs w:val="24"/>
         </w:rPr>
         <w:t>Beschikbaarheid:</w:t>
@@ -4473,7 +4464,6 @@
       <w:r>
         <w:rPr>
           <w:rFonts w:cs="Arial"/>
-          <w:sz w:val="24"/>
           <w:szCs w:val="24"/>
         </w:rPr>
         <w:tab/>
@@ -4493,7 +4483,7 @@
           <w:rFonts w:asciiTheme="minorHAnsi" w:hAnsiTheme="minorHAnsi" w:cs="Arial"/>
         </w:rPr>
       </w:pPr>
-      <w:bookmarkStart w:id="12" w:name="_Toc448233382"/>
+      <w:bookmarkStart w:id="12" w:name="_Toc448390093"/>
       <w:r>
         <w:rPr>
           <w:rFonts w:asciiTheme="minorHAnsi" w:hAnsiTheme="minorHAnsi" w:cs="Arial"/>
@@ -4530,7 +4520,7 @@
           <w:rFonts w:asciiTheme="minorHAnsi" w:hAnsiTheme="minorHAnsi"/>
         </w:rPr>
       </w:pPr>
-      <w:bookmarkStart w:id="13" w:name="_Toc448233383"/>
+      <w:bookmarkStart w:id="13" w:name="_Toc448390094"/>
       <w:r>
         <w:rPr>
           <w:rFonts w:asciiTheme="minorHAnsi" w:hAnsiTheme="minorHAnsi"/>
@@ -4541,15 +4531,7 @@
     </w:p>
     <w:p>
       <w:r>
-        <w:t xml:space="preserve">De door onze opgestelde offerte geeft een uitgebreide uitleg op dit aspect, echter is hier een korte synopsis. Ons team rekent kosten voor: programmeren, administratie, support en eventuele toevoegingen van features. Dit alles wordt in rekening gebracht en is zowel in een maal of maandelijks af te lossen (doormiddel van creditcard of </w:t>
-      </w:r>
-      <w:proofErr w:type="spellStart"/>
-      <w:r>
-        <w:t>iDeal</w:t>
-      </w:r>
-      <w:proofErr w:type="spellEnd"/>
-      <w:r>
-        <w:t>) (FICTIEF).</w:t>
+        <w:t>De door onze opgestelde offerte geeft een uitgebreide uitleg op dit aspect, echter is hier een korte synopsis. Ons team rekent kosten voor: programmeren, administratie, support en eventuele toevoegingen van features. Dit alles wordt in rekening gebracht en is zowel in een maal of maandelijks af te lossen (doormiddel van creditcard of iDeal) (FICTIEF).</w:t>
       </w:r>
     </w:p>
     <w:p>
@@ -4565,7 +4547,7 @@
           <w:rFonts w:asciiTheme="minorHAnsi" w:hAnsiTheme="minorHAnsi"/>
         </w:rPr>
       </w:pPr>
-      <w:bookmarkStart w:id="14" w:name="_Toc448233384"/>
+      <w:bookmarkStart w:id="14" w:name="_Toc448390095"/>
       <w:r>
         <w:rPr>
           <w:rFonts w:asciiTheme="minorHAnsi" w:hAnsiTheme="minorHAnsi"/>
@@ -4584,21 +4566,7 @@
         <w:rPr>
           <w:rFonts w:cs="Consolas"/>
         </w:rPr>
-        <w:t xml:space="preserve">Ondanks het feit dat we waterdichte documenten en een waterdicht plan hebben, is er toch een zogenoemde </w:t>
-      </w:r>
-      <w:proofErr w:type="spellStart"/>
-      <w:r>
-        <w:rPr>
-          <w:rFonts w:cs="Consolas"/>
-        </w:rPr>
-        <w:t>worst-case</w:t>
-      </w:r>
-      <w:proofErr w:type="spellEnd"/>
-      <w:r>
-        <w:rPr>
-          <w:rFonts w:cs="Consolas"/>
-        </w:rPr>
-        <w:t xml:space="preserve"> opgesteld. Dit wordt vermeld bij de risico’s. Veel risico’s kunnen uitgesloten worden want we proberen ze op te vangen met verschillende middelen. Ook mijlpalen helpen hierbij.</w:t>
+        <w:t>Ondanks het feit dat we waterdichte documenten en een waterdicht plan hebben, is er toch een zogenoemde worst-case opgesteld. Dit wordt vermeld bij de risico’s. Veel risico’s kunnen uitgesloten worden want we proberen ze op te vangen met verschillende middelen. Ook mijlpalen helpen hierbij.</w:t>
       </w:r>
     </w:p>
     <w:p>
@@ -5082,7 +5050,7 @@
                   <w:rPr>
                     <w:noProof/>
                   </w:rPr>
-                  <w:t>3</w:t>
+                  <w:t>5</w:t>
                 </w:r>
                 <w:r>
                   <w:rPr>
@@ -6382,7 +6350,7 @@
   <a:extraClrSchemeLst/>
   <a:extLst>
     <a:ext uri="{05A4C25C-085E-4340-85A3-A5531E510DB2}">
-      <thm15:themeFamily xmlns="" xmlns:thm15="http://schemas.microsoft.com/office/thememl/2012/main" name="Office Theme" id="{62F939B6-93AF-4DB8-9C6B-D6C7DFDC589F}" vid="{4A3C46E8-61CC-4603-A589-7422A47A8E4A}"/>
+      <thm15:themeFamily xmlns:thm15="http://schemas.microsoft.com/office/thememl/2012/main" xmlns="" name="Office Theme" id="{62F939B6-93AF-4DB8-9C6B-D6C7DFDC589F}" vid="{4A3C46E8-61CC-4603-A589-7422A47A8E4A}"/>
     </a:ext>
   </a:extLst>
 </a:theme>
@@ -6393,7 +6361,7 @@
 </file>
 
 <file path=customXml/itemProps1.xml><?xml version="1.0" encoding="utf-8"?>
-<ds:datastoreItem xmlns:ds="http://schemas.openxmlformats.org/officeDocument/2006/customXml" ds:itemID="{17FDDE97-0144-4C02-8301-20D157A15EE4}">
+<ds:datastoreItem xmlns:ds="http://schemas.openxmlformats.org/officeDocument/2006/customXml" ds:itemID="{B1ACD602-E2E9-4CC9-A202-DE4410929070}">
   <ds:schemaRefs>
     <ds:schemaRef ds:uri="http://schemas.openxmlformats.org/officeDocument/2006/bibliography"/>
   </ds:schemaRefs>

</xml_diff>